<commit_message>
Design Document Docx added
</commit_message>
<xml_diff>
--- a/Design Document.docx
+++ b/Design Document.docx
@@ -2,6 +2,26 @@
 <file path=word/document.xml><?xml version="1.0" encoding="utf-8"?>
 <w:document xmlns:wpc="http://schemas.microsoft.com/office/word/2010/wordprocessingCanvas" xmlns:mc="http://schemas.openxmlformats.org/markup-compatibility/2006" xmlns:o="urn:schemas-microsoft-com:office:office" xmlns:r="http://schemas.openxmlformats.org/officeDocument/2006/relationships" xmlns:m="http://schemas.openxmlformats.org/officeDocument/2006/math" xmlns:v="urn:schemas-microsoft-com:vml" xmlns:wp14="http://schemas.microsoft.com/office/word/2010/wordprocessingDrawing" xmlns:wp="http://schemas.openxmlformats.org/drawingml/2006/wordprocessingDrawing" xmlns:w10="urn:schemas-microsoft-com:office:word" xmlns:w="http://schemas.openxmlformats.org/wordprocessingml/2006/main" xmlns:w14="http://schemas.microsoft.com/office/word/2010/wordml" xmlns:w15="http://schemas.microsoft.com/office/word/2012/wordml" xmlns:wpg="http://schemas.microsoft.com/office/word/2010/wordprocessingGroup" xmlns:wpi="http://schemas.microsoft.com/office/word/2010/wordprocessingInk" xmlns:wne="http://schemas.microsoft.com/office/word/2006/wordml" xmlns:wps="http://schemas.microsoft.com/office/word/2010/wordprocessingShape" xmlns:w16se="http://schemas.microsoft.com/office/word/2015/wordml/symex" xmlns:w16cid="http://schemas.microsoft.com/office/word/2016/wordml/cid" xmlns:w16="http://schemas.microsoft.com/office/word/2018/wordml" xmlns:w16cex="http://schemas.microsoft.com/office/word/2018/wordml/cex" xmlns:w16sdtdh="http://schemas.microsoft.com/office/word/2020/wordml/sdtdatahash" xmlns:a="http://schemas.openxmlformats.org/drawingml/2006/main" xmlns:pic="http://schemas.openxmlformats.org/drawingml/2006/picture" xmlns:a14="http://schemas.microsoft.com/office/drawing/2010/main" mc:Ignorable="w14 w15 wp14 w16se w16cid w16 w16cex w16sdtdh">
   <w:body>
+    <w:p>
+      <w:pPr>
+        <w:jc w:val="center"/>
+        <w:rPr>
+          <w:b w:val="1"/>
+          <w:bCs w:val="1"/>
+          <w:sz w:val="48"/>
+          <w:szCs w:val="48"/>
+        </w:rPr>
+      </w:pPr>
+      <w:r>
+        <w:rPr>
+          <w:b w:val="1"/>
+          <w:bCs w:val="1"/>
+          <w:sz w:val="44"/>
+          <w:szCs w:val="44"/>
+        </w:rPr>
+        <w:t>NattyWorld</w:t>
+      </w:r>
+    </w:p>
     <w:p>
       <w:pPr>
         <w:jc w:val="center"/>

</xml_diff>

<commit_message>
Summary added in Design Doc
</commit_message>
<xml_diff>
--- a/Design Document.docx
+++ b/Design Document.docx
@@ -44,6 +44,151 @@
     </w:p>
     <w:p>
       <w:pPr>
+        <w:pStyle w:val="Normal"/>
+        <w:spacing w:after="0" w:afterAutospacing="off"/>
+        <w:jc w:val="left"/>
+        <w:rPr>
+          <w:b w:val="1"/>
+          <w:bCs w:val="1"/>
+          <w:sz w:val="28"/>
+          <w:szCs w:val="28"/>
+        </w:rPr>
+      </w:pPr>
+      <w:r>
+        <w:rPr>
+          <w:b w:val="1"/>
+          <w:bCs w:val="1"/>
+          <w:sz w:val="28"/>
+          <w:szCs w:val="28"/>
+        </w:rPr>
+        <w:t>1. Summary</w:t>
+      </w:r>
+    </w:p>
+    <w:p>
+      <w:pPr>
+        <w:ind w:left="-20" w:right="-20"/>
+        <w:jc w:val="left"/>
+        <w:rPr>
+          <w:rFonts w:ascii="Aptos" w:hAnsi="Aptos" w:eastAsia="Aptos" w:cs="Aptos"/>
+          <w:noProof w:val="0"/>
+          <w:sz w:val="24"/>
+          <w:szCs w:val="24"/>
+          <w:lang w:val="en-US"/>
+        </w:rPr>
+      </w:pPr>
+      <w:r>
+        <w:rPr>
+          <w:rFonts w:ascii="Aptos" w:hAnsi="Aptos" w:eastAsia="Aptos" w:cs="Aptos"/>
+          <w:noProof w:val="0"/>
+          <w:sz w:val="24"/>
+          <w:szCs w:val="24"/>
+          <w:lang w:val="en-US"/>
+        </w:rPr>
+        <w:t xml:space="preserve">Welcome to </w:t>
+      </w:r>
+      <w:r>
+        <w:rPr>
+          <w:rFonts w:ascii="Aptos" w:hAnsi="Aptos" w:eastAsia="Aptos" w:cs="Aptos"/>
+          <w:noProof w:val="0"/>
+          <w:sz w:val="24"/>
+          <w:szCs w:val="24"/>
+          <w:lang w:val="en-US"/>
+        </w:rPr>
+        <w:t>NattyWorld</w:t>
+      </w:r>
+      <w:r>
+        <w:rPr>
+          <w:rFonts w:ascii="Aptos" w:hAnsi="Aptos" w:eastAsia="Aptos" w:cs="Aptos"/>
+          <w:noProof w:val="0"/>
+          <w:sz w:val="24"/>
+          <w:szCs w:val="24"/>
+          <w:lang w:val="en-US"/>
+        </w:rPr>
+        <w:t xml:space="preserve">, your go-to destination for personalized fitness plans and guidance. </w:t>
+      </w:r>
+      <w:r>
+        <w:rPr>
+          <w:rFonts w:ascii="Aptos" w:hAnsi="Aptos" w:eastAsia="Aptos" w:cs="Aptos"/>
+          <w:noProof w:val="0"/>
+          <w:sz w:val="24"/>
+          <w:szCs w:val="24"/>
+          <w:lang w:val="en-US"/>
+        </w:rPr>
+        <w:t>NattyWorld</w:t>
+      </w:r>
+      <w:r>
+        <w:rPr>
+          <w:rFonts w:ascii="Aptos" w:hAnsi="Aptos" w:eastAsia="Aptos" w:cs="Aptos"/>
+          <w:noProof w:val="0"/>
+          <w:sz w:val="24"/>
+          <w:szCs w:val="24"/>
+          <w:lang w:val="en-US"/>
+        </w:rPr>
+        <w:t xml:space="preserve"> is a web-based fitness platform designed to </w:t>
+      </w:r>
+      <w:r>
+        <w:rPr>
+          <w:rFonts w:ascii="Aptos" w:hAnsi="Aptos" w:eastAsia="Aptos" w:cs="Aptos"/>
+          <w:noProof w:val="0"/>
+          <w:sz w:val="24"/>
+          <w:szCs w:val="24"/>
+          <w:lang w:val="en-US"/>
+        </w:rPr>
+        <w:t>assist</w:t>
+      </w:r>
+      <w:r>
+        <w:rPr>
+          <w:rFonts w:ascii="Aptos" w:hAnsi="Aptos" w:eastAsia="Aptos" w:cs="Aptos"/>
+          <w:noProof w:val="0"/>
+          <w:sz w:val="24"/>
+          <w:szCs w:val="24"/>
+          <w:lang w:val="en-US"/>
+        </w:rPr>
+        <w:t xml:space="preserve"> individuals of all fitness levels in achieving their health and wellness goals. By harnessing the power of artificial intelligence (AI), </w:t>
+      </w:r>
+      <w:r>
+        <w:rPr>
+          <w:rFonts w:ascii="Aptos" w:hAnsi="Aptos" w:eastAsia="Aptos" w:cs="Aptos"/>
+          <w:noProof w:val="0"/>
+          <w:sz w:val="24"/>
+          <w:szCs w:val="24"/>
+          <w:lang w:val="en-US"/>
+        </w:rPr>
+        <w:t>NattyWorld</w:t>
+      </w:r>
+      <w:r>
+        <w:rPr>
+          <w:rFonts w:ascii="Aptos" w:hAnsi="Aptos" w:eastAsia="Aptos" w:cs="Aptos"/>
+          <w:noProof w:val="0"/>
+          <w:sz w:val="24"/>
+          <w:szCs w:val="24"/>
+          <w:lang w:val="en-US"/>
+        </w:rPr>
+        <w:t xml:space="preserve"> provides tailored workout routines and diet plans to help you </w:t>
+      </w:r>
+      <w:r>
+        <w:rPr>
+          <w:rFonts w:ascii="Aptos" w:hAnsi="Aptos" w:eastAsia="Aptos" w:cs="Aptos"/>
+          <w:noProof w:val="0"/>
+          <w:sz w:val="24"/>
+          <w:szCs w:val="24"/>
+          <w:lang w:val="en-US"/>
+        </w:rPr>
+        <w:t>optimize</w:t>
+      </w:r>
+      <w:r>
+        <w:rPr>
+          <w:rFonts w:ascii="Aptos" w:hAnsi="Aptos" w:eastAsia="Aptos" w:cs="Aptos"/>
+          <w:noProof w:val="0"/>
+          <w:sz w:val="24"/>
+          <w:szCs w:val="24"/>
+          <w:lang w:val="en-US"/>
+        </w:rPr>
+        <w:t xml:space="preserve"> your fitness journey.</w:t>
+      </w:r>
+    </w:p>
+    <w:p>
+      <w:pPr>
         <w:ind w:left="-20" w:right="-20"/>
         <w:rPr>
           <w:rFonts w:ascii="Aptos" w:hAnsi="Aptos" w:eastAsia="Aptos" w:cs="Aptos"/>
@@ -65,7 +210,7 @@
           <w:szCs w:val="28"/>
           <w:lang w:val="en-US"/>
         </w:rPr>
-        <w:t>1. Architecture Overview</w:t>
+        <w:t>2. Architecture Overview</w:t>
       </w:r>
     </w:p>
     <w:p>
@@ -257,7 +402,7 @@
           <w:szCs w:val="28"/>
           <w:lang w:val="en-US"/>
         </w:rPr>
-        <w:t>2. Database Design</w:t>
+        <w:t>3. Database Design</w:t>
       </w:r>
     </w:p>
     <w:p>
@@ -520,7 +665,7 @@
           <w:szCs w:val="28"/>
           <w:lang w:val="en-US"/>
         </w:rPr>
-        <w:t>3. Schema Modals</w:t>
+        <w:t>4. Schema Modals</w:t>
       </w:r>
     </w:p>
     <w:p>
@@ -605,7 +750,7 @@
           <w:szCs w:val="28"/>
           <w:lang w:val="en-US"/>
         </w:rPr>
-        <w:t>4. API Design</w:t>
+        <w:t>5. API Design</w:t>
       </w:r>
     </w:p>
     <w:p>
@@ -1097,7 +1242,7 @@
           <w:szCs w:val="28"/>
           <w:lang w:val="en-US"/>
         </w:rPr>
-        <w:t>5. Frontend Design</w:t>
+        <w:t>6. Frontend Design</w:t>
       </w:r>
     </w:p>
     <w:p>
@@ -1440,7 +1585,7 @@
           <w:szCs w:val="28"/>
           <w:lang w:val="en-US"/>
         </w:rPr>
-        <w:t>6. Data Flow Diagram</w:t>
+        <w:t>7. Data Flow Diagram</w:t>
       </w:r>
       <w:r>
         <w:rPr>
@@ -1454,7 +1599,7 @@
       </w:r>
       <w:r>
         <w:drawing>
-          <wp:inline wp14:editId="613825FB" wp14:anchorId="426F1913">
+          <wp:inline wp14:editId="05447AB0" wp14:anchorId="426F1913">
             <wp:extent cx="6652036" cy="3083128"/>
             <wp:effectExtent l="0" t="0" r="0" b="0"/>
             <wp:docPr id="901675214" name="" title=""/>
@@ -1469,10 +1614,10 @@
                     <pic:cNvPicPr/>
                   </pic:nvPicPr>
                   <pic:blipFill>
-                    <a:blip r:embed="Rbe147107d0cd45dc">
-                      <a:extLst>
+                    <a:blip r:embed="R931d9bbadc2643e9">
+                      <a:extLst xmlns:a="http://schemas.openxmlformats.org/drawingml/2006/main">
                         <a:ext xmlns:a="http://schemas.openxmlformats.org/drawingml/2006/main" uri="{28A0092B-C50C-407E-A947-70E740481C1C}">
-                          <a14:useLocalDpi val="0"/>
+                          <a14:useLocalDpi xmlns:a14="http://schemas.microsoft.com/office/drawing/2010/main" val="0"/>
                         </a:ext>
                       </a:extLst>
                     </a:blip>
@@ -1481,7 +1626,7 @@
                     </a:stretch>
                   </pic:blipFill>
                   <pic:spPr>
-                    <a:xfrm>
+                    <a:xfrm rot="0" flipH="0" flipV="0">
                       <a:off x="0" y="0"/>
                       <a:ext cx="6652036" cy="3083128"/>
                     </a:xfrm>
@@ -1519,7 +1664,7 @@
           <w:szCs w:val="28"/>
           <w:lang w:val="en-US"/>
         </w:rPr>
-        <w:t>7. Deployment</w:t>
+        <w:t>8. Deployment</w:t>
       </w:r>
     </w:p>
     <w:p>
@@ -1560,7 +1705,7 @@
           <w:szCs w:val="28"/>
           <w:lang w:val="en-US"/>
         </w:rPr>
-        <w:t>8. Testing</w:t>
+        <w:t>9. Testing</w:t>
       </w:r>
     </w:p>
     <w:p>
@@ -1621,7 +1766,7 @@
           <w:szCs w:val="28"/>
           <w:lang w:val="en-US"/>
         </w:rPr>
-        <w:t>9. Security</w:t>
+        <w:t>10. Security</w:t>
       </w:r>
     </w:p>
     <w:p>
@@ -1662,7 +1807,7 @@
           <w:szCs w:val="28"/>
           <w:lang w:val="en-US"/>
         </w:rPr>
-        <w:t>10. Conclusion</w:t>
+        <w:t>11. Conclusion</w:t>
       </w:r>
     </w:p>
     <w:p>

</xml_diff>